<commit_message>
Improve spelling and grammar
</commit_message>
<xml_diff>
--- a/Week 4/Week 4.docx
+++ b/Week 4/Week 4.docx
@@ -316,6 +316,7 @@
       </w:pPr>
       <w:r>
         <w:rPr>
+          <w:noProof/>
           <w:lang w:val="en-US"/>
         </w:rPr>
         <w:drawing>
@@ -363,6 +364,7 @@
       </w:pPr>
       <w:r>
         <w:rPr>
+          <w:noProof/>
           <w:lang w:val="en-US"/>
         </w:rPr>
         <w:drawing>
@@ -412,7 +414,7 @@
         <w:rPr>
           <w:lang w:val="en-US"/>
         </w:rPr>
-        <w:t>The solution works by having a conditional variable  signal the other philosophers who need the forks. When new forks become available.</w:t>
+        <w:t>The solution works by having a conditional variable signal the other philosophers who need the forks. When new forks become available.</w:t>
       </w:r>
       <w:r>
         <w:rPr>
@@ -484,6 +486,7 @@
         </w:rPr>
         <w:t xml:space="preserve">real storage for servings (use </w:t>
       </w:r>
+      <w:proofErr w:type="spellStart"/>
       <w:r>
         <w:rPr>
           <w:rFonts w:ascii="Courier New" w:hAnsi="Courier New" w:cs="Courier New"/>
@@ -491,6 +494,7 @@
         </w:rPr>
         <w:t>MyBag</w:t>
       </w:r>
+      <w:proofErr w:type="spellEnd"/>
       <w:r>
         <w:rPr>
           <w:lang w:val="en-US"/>
@@ -594,17 +598,39 @@
         <w:rPr>
           <w:lang w:val="en-US"/>
         </w:rPr>
-        <w:t>For our solution we used  the MyBag class, a mutex, two semaphores and two conditional variables. The mutex is used to protect the content of the MyBag class. The semaphores are to signal the cooks who need to make the food. The two conditional variables are used to single the hungry savages when food is ready.</w:t>
-      </w:r>
-    </w:p>
-    <w:p>
-      <w:pPr>
-        <w:rPr>
-          <w:lang w:val="en-US"/>
-        </w:rPr>
-      </w:pPr>
-      <w:r>
-        <w:rPr>
+        <w:t xml:space="preserve">For our solution, we used the </w:t>
+      </w:r>
+      <w:proofErr w:type="spellStart"/>
+      <w:r>
+        <w:rPr>
+          <w:lang w:val="en-US"/>
+        </w:rPr>
+        <w:t>MyBag</w:t>
+      </w:r>
+      <w:proofErr w:type="spellEnd"/>
+      <w:r>
+        <w:rPr>
+          <w:lang w:val="en-US"/>
+        </w:rPr>
+        <w:t xml:space="preserve"> class, a mutex, two semaphores and two conditional variables. The mutex is used to protect the content of the </w:t>
+      </w:r>
+      <w:proofErr w:type="spellStart"/>
+      <w:r>
+        <w:rPr>
+          <w:lang w:val="en-US"/>
+        </w:rPr>
+        <w:t>MyBag</w:t>
+      </w:r>
+      <w:proofErr w:type="spellEnd"/>
+      <w:r>
+        <w:rPr>
+          <w:lang w:val="en-US"/>
+        </w:rPr>
+        <w:t xml:space="preserve"> class. The semaphores are to signal the cooks who need to make the food. The two conditional variables are used to single the hungry savages when food is ready.</w:t>
+      </w:r>
+      <w:r>
+        <w:rPr>
+          <w:noProof/>
           <w:lang w:val="en-US"/>
         </w:rPr>
         <w:drawing>
@@ -711,16 +737,11 @@
         <w:rPr>
           <w:lang w:val="en-US"/>
         </w:rPr>
-        <w:t>First we use our semaphore where we initialized it with 1. So the cook can continue on its first run to serve food. After putting food in our bag we signal the savage of that food type. This is where we notify the conditional variable for.</w:t>
-      </w:r>
-      <w:r>
-        <w:rPr>
-          <w:lang w:val="en-US"/>
-        </w:rPr>
-        <w:t xml:space="preserve"> </w:t>
-      </w:r>
-      <w:r>
-        <w:rPr>
+        <w:t xml:space="preserve">First, we use our semaphore where we initialized it with 1. So the cook can continue on its first run to serve food. After putting food in our bag we signal the savage of that food type. This is where we notify the conditional variable for.   </w:t>
+      </w:r>
+      <w:r>
+        <w:rPr>
+          <w:noProof/>
           <w:lang w:val="en-US"/>
         </w:rPr>
         <w:drawing>
@@ -801,7 +822,7 @@
         <w:rPr>
           <w:lang w:val="en-US"/>
         </w:rPr>
-        <w:t>The savage thread first check if there is any food. If there is not it will wait for the conditional variable. If a savage has eaten and the pot is empty we signal our cook to make more.</w:t>
+        <w:t>The savage thread first checks if there is any food. If there is not it will wait for the conditional variable. If a savage has eaten and the pot is empty we signal our cook to make more.</w:t>
       </w:r>
     </w:p>
     <w:p>
@@ -810,15 +831,9 @@
           <w:lang w:val="en-US"/>
         </w:rPr>
       </w:pPr>
-    </w:p>
-    <w:p>
-      <w:pPr>
-        <w:rPr>
-          <w:lang w:val="en-US"/>
-        </w:rPr>
-      </w:pPr>
-      <w:r>
-        <w:rPr>
+      <w:r>
+        <w:rPr>
+          <w:noProof/>
           <w:lang w:val="en-US"/>
         </w:rPr>
         <w:drawing>
@@ -963,34 +978,193 @@
           <w:color w:val="FFFFFF" w:themeColor="background1"/>
           <w:lang w:val="en-US"/>
         </w:rPr>
-        <w:t>mutex = MyMutex("mutex")</w:t>
-      </w:r>
+        <w:t xml:space="preserve">mutex = </w:t>
+      </w:r>
+      <w:proofErr w:type="spellStart"/>
       <w:r>
         <w:rPr>
           <w:rFonts w:ascii="Courier New" w:hAnsi="Courier New" w:cs="Courier New"/>
           <w:color w:val="FFFFFF" w:themeColor="background1"/>
           <w:lang w:val="en-US"/>
         </w:rPr>
+        <w:t>MyMutex</w:t>
+      </w:r>
+      <w:proofErr w:type="spellEnd"/>
+      <w:r>
+        <w:rPr>
+          <w:rFonts w:ascii="Courier New" w:hAnsi="Courier New" w:cs="Courier New"/>
+          <w:color w:val="FFFFFF" w:themeColor="background1"/>
+          <w:lang w:val="en-US"/>
+        </w:rPr>
+        <w:t>("mutex")</w:t>
+      </w:r>
+      <w:r>
+        <w:rPr>
+          <w:rFonts w:ascii="Courier New" w:hAnsi="Courier New" w:cs="Courier New"/>
+          <w:color w:val="FFFFFF" w:themeColor="background1"/>
+          <w:lang w:val="en-US"/>
+        </w:rPr>
         <w:br/>
-        <w:t>cv_reader = MyConditionVariable(mutex,"cv_reader")</w:t>
-      </w:r>
+      </w:r>
+      <w:proofErr w:type="spellStart"/>
       <w:r>
         <w:rPr>
           <w:rFonts w:ascii="Courier New" w:hAnsi="Courier New" w:cs="Courier New"/>
           <w:color w:val="FFFFFF" w:themeColor="background1"/>
           <w:lang w:val="en-US"/>
         </w:rPr>
+        <w:t>cv_reader</w:t>
+      </w:r>
+      <w:proofErr w:type="spellEnd"/>
+      <w:r>
+        <w:rPr>
+          <w:rFonts w:ascii="Courier New" w:hAnsi="Courier New" w:cs="Courier New"/>
+          <w:color w:val="FFFFFF" w:themeColor="background1"/>
+          <w:lang w:val="en-US"/>
+        </w:rPr>
+        <w:t xml:space="preserve"> = </w:t>
+      </w:r>
+      <w:proofErr w:type="spellStart"/>
+      <w:r>
+        <w:rPr>
+          <w:rFonts w:ascii="Courier New" w:hAnsi="Courier New" w:cs="Courier New"/>
+          <w:color w:val="FFFFFF" w:themeColor="background1"/>
+          <w:lang w:val="en-US"/>
+        </w:rPr>
+        <w:t>MyConditionVariable</w:t>
+      </w:r>
+      <w:proofErr w:type="spellEnd"/>
+      <w:r>
+        <w:rPr>
+          <w:rFonts w:ascii="Courier New" w:hAnsi="Courier New" w:cs="Courier New"/>
+          <w:color w:val="FFFFFF" w:themeColor="background1"/>
+          <w:lang w:val="en-US"/>
+        </w:rPr>
+        <w:t>(mutex,"</w:t>
+      </w:r>
+      <w:proofErr w:type="spellStart"/>
+      <w:r>
+        <w:rPr>
+          <w:rFonts w:ascii="Courier New" w:hAnsi="Courier New" w:cs="Courier New"/>
+          <w:color w:val="FFFFFF" w:themeColor="background1"/>
+          <w:lang w:val="en-US"/>
+        </w:rPr>
+        <w:t>cv_reader</w:t>
+      </w:r>
+      <w:proofErr w:type="spellEnd"/>
+      <w:r>
+        <w:rPr>
+          <w:rFonts w:ascii="Courier New" w:hAnsi="Courier New" w:cs="Courier New"/>
+          <w:color w:val="FFFFFF" w:themeColor="background1"/>
+          <w:lang w:val="en-US"/>
+        </w:rPr>
+        <w:t>")</w:t>
+      </w:r>
+      <w:r>
+        <w:rPr>
+          <w:rFonts w:ascii="Courier New" w:hAnsi="Courier New" w:cs="Courier New"/>
+          <w:color w:val="FFFFFF" w:themeColor="background1"/>
+          <w:lang w:val="en-US"/>
+        </w:rPr>
         <w:br/>
-        <w:t>cv_writer = MyConditionVariable(mutex,"cv_writer")</w:t>
-      </w:r>
+      </w:r>
+      <w:proofErr w:type="spellStart"/>
       <w:r>
         <w:rPr>
           <w:rFonts w:ascii="Courier New" w:hAnsi="Courier New" w:cs="Courier New"/>
           <w:color w:val="FFFFFF" w:themeColor="background1"/>
           <w:lang w:val="en-US"/>
         </w:rPr>
+        <w:t>cv_writer</w:t>
+      </w:r>
+      <w:proofErr w:type="spellEnd"/>
+      <w:r>
+        <w:rPr>
+          <w:rFonts w:ascii="Courier New" w:hAnsi="Courier New" w:cs="Courier New"/>
+          <w:color w:val="FFFFFF" w:themeColor="background1"/>
+          <w:lang w:val="en-US"/>
+        </w:rPr>
+        <w:t xml:space="preserve"> = </w:t>
+      </w:r>
+      <w:proofErr w:type="spellStart"/>
+      <w:r>
+        <w:rPr>
+          <w:rFonts w:ascii="Courier New" w:hAnsi="Courier New" w:cs="Courier New"/>
+          <w:color w:val="FFFFFF" w:themeColor="background1"/>
+          <w:lang w:val="en-US"/>
+        </w:rPr>
+        <w:t>MyConditionVariable</w:t>
+      </w:r>
+      <w:proofErr w:type="spellEnd"/>
+      <w:r>
+        <w:rPr>
+          <w:rFonts w:ascii="Courier New" w:hAnsi="Courier New" w:cs="Courier New"/>
+          <w:color w:val="FFFFFF" w:themeColor="background1"/>
+          <w:lang w:val="en-US"/>
+        </w:rPr>
+        <w:t>(mutex,"</w:t>
+      </w:r>
+      <w:proofErr w:type="spellStart"/>
+      <w:r>
+        <w:rPr>
+          <w:rFonts w:ascii="Courier New" w:hAnsi="Courier New" w:cs="Courier New"/>
+          <w:color w:val="FFFFFF" w:themeColor="background1"/>
+          <w:lang w:val="en-US"/>
+        </w:rPr>
+        <w:t>cv_writer</w:t>
+      </w:r>
+      <w:proofErr w:type="spellEnd"/>
+      <w:r>
+        <w:rPr>
+          <w:rFonts w:ascii="Courier New" w:hAnsi="Courier New" w:cs="Courier New"/>
+          <w:color w:val="FFFFFF" w:themeColor="background1"/>
+          <w:lang w:val="en-US"/>
+        </w:rPr>
+        <w:t>")</w:t>
+      </w:r>
+      <w:r>
+        <w:rPr>
+          <w:rFonts w:ascii="Courier New" w:hAnsi="Courier New" w:cs="Courier New"/>
+          <w:color w:val="FFFFFF" w:themeColor="background1"/>
+          <w:lang w:val="en-US"/>
+        </w:rPr>
         <w:br/>
-        <w:t>nrof_reader_busy = MyInt(0,"reader_busy")</w:t>
+      </w:r>
+      <w:proofErr w:type="spellStart"/>
+      <w:r>
+        <w:rPr>
+          <w:rFonts w:ascii="Courier New" w:hAnsi="Courier New" w:cs="Courier New"/>
+          <w:color w:val="FFFFFF" w:themeColor="background1"/>
+          <w:lang w:val="en-US"/>
+        </w:rPr>
+        <w:t>nrof_reader_busy</w:t>
+      </w:r>
+      <w:proofErr w:type="spellEnd"/>
+      <w:r>
+        <w:rPr>
+          <w:rFonts w:ascii="Courier New" w:hAnsi="Courier New" w:cs="Courier New"/>
+          <w:color w:val="FFFFFF" w:themeColor="background1"/>
+          <w:lang w:val="en-US"/>
+        </w:rPr>
+        <w:t xml:space="preserve"> = </w:t>
+      </w:r>
+      <w:proofErr w:type="spellStart"/>
+      <w:r>
+        <w:rPr>
+          <w:rFonts w:ascii="Courier New" w:hAnsi="Courier New" w:cs="Courier New"/>
+          <w:color w:val="FFFFFF" w:themeColor="background1"/>
+          <w:lang w:val="en-US"/>
+        </w:rPr>
+        <w:t>MyInt</w:t>
+      </w:r>
+      <w:proofErr w:type="spellEnd"/>
+      <w:r>
+        <w:rPr>
+          <w:rFonts w:ascii="Courier New" w:hAnsi="Courier New" w:cs="Courier New"/>
+          <w:color w:val="FFFFFF" w:themeColor="background1"/>
+          <w:lang w:val="en-US"/>
+        </w:rPr>
+        <w:t>(0,"reader_busy")</w:t>
       </w:r>
     </w:p>
     <w:p>
@@ -999,40 +1173,191 @@
           <w:lang w:val="en-US"/>
         </w:rPr>
       </w:pPr>
+      <w:proofErr w:type="spellStart"/>
       <w:r>
         <w:rPr>
           <w:rFonts w:ascii="Courier New" w:hAnsi="Courier New" w:cs="Courier New"/>
           <w:color w:val="FFFFFF" w:themeColor="background1"/>
           <w:lang w:val="en-US"/>
         </w:rPr>
-        <w:t>nrof_writer_busy = MyInt(0,"writer_busy")</w:t>
-      </w:r>
+        <w:t>nrof_writer_busy</w:t>
+      </w:r>
+      <w:proofErr w:type="spellEnd"/>
       <w:r>
         <w:rPr>
           <w:rFonts w:ascii="Courier New" w:hAnsi="Courier New" w:cs="Courier New"/>
           <w:color w:val="FFFFFF" w:themeColor="background1"/>
           <w:lang w:val="en-US"/>
         </w:rPr>
+        <w:t xml:space="preserve"> = </w:t>
+      </w:r>
+      <w:proofErr w:type="spellStart"/>
+      <w:r>
+        <w:rPr>
+          <w:rFonts w:ascii="Courier New" w:hAnsi="Courier New" w:cs="Courier New"/>
+          <w:color w:val="FFFFFF" w:themeColor="background1"/>
+          <w:lang w:val="en-US"/>
+        </w:rPr>
+        <w:t>MyInt</w:t>
+      </w:r>
+      <w:proofErr w:type="spellEnd"/>
+      <w:r>
+        <w:rPr>
+          <w:rFonts w:ascii="Courier New" w:hAnsi="Courier New" w:cs="Courier New"/>
+          <w:color w:val="FFFFFF" w:themeColor="background1"/>
+          <w:lang w:val="en-US"/>
+        </w:rPr>
+        <w:t>(0,"writer_busy")</w:t>
+      </w:r>
+      <w:r>
+        <w:rPr>
+          <w:rFonts w:ascii="Courier New" w:hAnsi="Courier New" w:cs="Courier New"/>
+          <w:color w:val="FFFFFF" w:themeColor="background1"/>
+          <w:lang w:val="en-US"/>
+        </w:rPr>
         <w:br/>
-        <w:t>nrof_reader_wait = MyInt(0,"reader_wait")</w:t>
-      </w:r>
+      </w:r>
+      <w:proofErr w:type="spellStart"/>
       <w:r>
         <w:rPr>
           <w:rFonts w:ascii="Courier New" w:hAnsi="Courier New" w:cs="Courier New"/>
           <w:color w:val="FFFFFF" w:themeColor="background1"/>
           <w:lang w:val="en-US"/>
         </w:rPr>
+        <w:t>nrof_reader_wait</w:t>
+      </w:r>
+      <w:proofErr w:type="spellEnd"/>
+      <w:r>
+        <w:rPr>
+          <w:rFonts w:ascii="Courier New" w:hAnsi="Courier New" w:cs="Courier New"/>
+          <w:color w:val="FFFFFF" w:themeColor="background1"/>
+          <w:lang w:val="en-US"/>
+        </w:rPr>
+        <w:t xml:space="preserve"> = </w:t>
+      </w:r>
+      <w:proofErr w:type="spellStart"/>
+      <w:r>
+        <w:rPr>
+          <w:rFonts w:ascii="Courier New" w:hAnsi="Courier New" w:cs="Courier New"/>
+          <w:color w:val="FFFFFF" w:themeColor="background1"/>
+          <w:lang w:val="en-US"/>
+        </w:rPr>
+        <w:t>MyInt</w:t>
+      </w:r>
+      <w:proofErr w:type="spellEnd"/>
+      <w:r>
+        <w:rPr>
+          <w:rFonts w:ascii="Courier New" w:hAnsi="Courier New" w:cs="Courier New"/>
+          <w:color w:val="FFFFFF" w:themeColor="background1"/>
+          <w:lang w:val="en-US"/>
+        </w:rPr>
+        <w:t>(0,"reader_wait")</w:t>
+      </w:r>
+      <w:r>
+        <w:rPr>
+          <w:rFonts w:ascii="Courier New" w:hAnsi="Courier New" w:cs="Courier New"/>
+          <w:color w:val="FFFFFF" w:themeColor="background1"/>
+          <w:lang w:val="en-US"/>
+        </w:rPr>
         <w:br/>
-        <w:t>nrof_writer_wait = MyInt(0,"writer_wait")</w:t>
-      </w:r>
+      </w:r>
+      <w:proofErr w:type="spellStart"/>
       <w:r>
         <w:rPr>
           <w:rFonts w:ascii="Courier New" w:hAnsi="Courier New" w:cs="Courier New"/>
           <w:color w:val="FFFFFF" w:themeColor="background1"/>
           <w:lang w:val="en-US"/>
         </w:rPr>
+        <w:t>nrof_writer_wait</w:t>
+      </w:r>
+      <w:proofErr w:type="spellEnd"/>
+      <w:r>
+        <w:rPr>
+          <w:rFonts w:ascii="Courier New" w:hAnsi="Courier New" w:cs="Courier New"/>
+          <w:color w:val="FFFFFF" w:themeColor="background1"/>
+          <w:lang w:val="en-US"/>
+        </w:rPr>
+        <w:t xml:space="preserve"> = </w:t>
+      </w:r>
+      <w:proofErr w:type="spellStart"/>
+      <w:r>
+        <w:rPr>
+          <w:rFonts w:ascii="Courier New" w:hAnsi="Courier New" w:cs="Courier New"/>
+          <w:color w:val="FFFFFF" w:themeColor="background1"/>
+          <w:lang w:val="en-US"/>
+        </w:rPr>
+        <w:t>MyInt</w:t>
+      </w:r>
+      <w:proofErr w:type="spellEnd"/>
+      <w:r>
+        <w:rPr>
+          <w:rFonts w:ascii="Courier New" w:hAnsi="Courier New" w:cs="Courier New"/>
+          <w:color w:val="FFFFFF" w:themeColor="background1"/>
+          <w:lang w:val="en-US"/>
+        </w:rPr>
+        <w:t>(0,"writer_wait")</w:t>
+      </w:r>
+      <w:r>
+        <w:rPr>
+          <w:rFonts w:ascii="Courier New" w:hAnsi="Courier New" w:cs="Courier New"/>
+          <w:color w:val="FFFFFF" w:themeColor="background1"/>
+          <w:lang w:val="en-US"/>
+        </w:rPr>
         <w:br/>
-        <w:t>writer_prio = MyBool(False,"writer_prio")</w:t>
+      </w:r>
+      <w:proofErr w:type="spellStart"/>
+      <w:r>
+        <w:rPr>
+          <w:rFonts w:ascii="Courier New" w:hAnsi="Courier New" w:cs="Courier New"/>
+          <w:color w:val="FFFFFF" w:themeColor="background1"/>
+          <w:lang w:val="en-US"/>
+        </w:rPr>
+        <w:t>writer_prio</w:t>
+      </w:r>
+      <w:proofErr w:type="spellEnd"/>
+      <w:r>
+        <w:rPr>
+          <w:rFonts w:ascii="Courier New" w:hAnsi="Courier New" w:cs="Courier New"/>
+          <w:color w:val="FFFFFF" w:themeColor="background1"/>
+          <w:lang w:val="en-US"/>
+        </w:rPr>
+        <w:t xml:space="preserve"> = </w:t>
+      </w:r>
+      <w:proofErr w:type="spellStart"/>
+      <w:r>
+        <w:rPr>
+          <w:rFonts w:ascii="Courier New" w:hAnsi="Courier New" w:cs="Courier New"/>
+          <w:color w:val="FFFFFF" w:themeColor="background1"/>
+          <w:lang w:val="en-US"/>
+        </w:rPr>
+        <w:t>MyBool</w:t>
+      </w:r>
+      <w:proofErr w:type="spellEnd"/>
+      <w:r>
+        <w:rPr>
+          <w:rFonts w:ascii="Courier New" w:hAnsi="Courier New" w:cs="Courier New"/>
+          <w:color w:val="FFFFFF" w:themeColor="background1"/>
+          <w:lang w:val="en-US"/>
+        </w:rPr>
+        <w:t>(False,"</w:t>
+      </w:r>
+      <w:proofErr w:type="spellStart"/>
+      <w:r>
+        <w:rPr>
+          <w:rFonts w:ascii="Courier New" w:hAnsi="Courier New" w:cs="Courier New"/>
+          <w:color w:val="FFFFFF" w:themeColor="background1"/>
+          <w:lang w:val="en-US"/>
+        </w:rPr>
+        <w:t>writer_prio</w:t>
+      </w:r>
+      <w:proofErr w:type="spellEnd"/>
+      <w:r>
+        <w:rPr>
+          <w:rFonts w:ascii="Courier New" w:hAnsi="Courier New" w:cs="Courier New"/>
+          <w:color w:val="FFFFFF" w:themeColor="background1"/>
+          <w:lang w:val="en-US"/>
+        </w:rPr>
+        <w:t>")</w:t>
       </w:r>
       <w:r>
         <w:rPr>
@@ -1100,6 +1425,7 @@
       </w:pPr>
       <w:r>
         <w:rPr>
+          <w:noProof/>
           <w:lang w:val="en-US"/>
         </w:rPr>
         <w:drawing>
@@ -1180,91 +1506,7 @@
         <w:rPr>
           <w:lang w:val="en-US"/>
         </w:rPr>
-        <w:t>The reader thread works by keeping track</w:t>
-      </w:r>
-      <w:r>
-        <w:rPr>
-          <w:lang w:val="en-US"/>
-        </w:rPr>
-        <w:t xml:space="preserve"> of the amount of readers busy and waiting. </w:t>
-      </w:r>
-      <w:r>
-        <w:rPr>
-          <w:lang w:val="en-US"/>
-        </w:rPr>
-        <w:t>We use the conditional</w:t>
-      </w:r>
-      <w:r>
-        <w:rPr>
-          <w:lang w:val="en-US"/>
-        </w:rPr>
-        <w:t xml:space="preserve"> variable </w:t>
-      </w:r>
-      <w:r>
-        <w:rPr>
-          <w:lang w:val="en-US"/>
-        </w:rPr>
-        <w:t>to</w:t>
-      </w:r>
-      <w:r>
-        <w:rPr>
-          <w:lang w:val="en-US"/>
-        </w:rPr>
-        <w:t xml:space="preserve"> check </w:t>
-      </w:r>
-      <w:r>
-        <w:rPr>
-          <w:lang w:val="en-US"/>
-        </w:rPr>
-        <w:t xml:space="preserve">for </w:t>
-      </w:r>
-      <w:r>
-        <w:rPr>
-          <w:lang w:val="en-US"/>
-        </w:rPr>
-        <w:t xml:space="preserve">how many writers are busy. If there </w:t>
-      </w:r>
-      <w:r>
-        <w:rPr>
-          <w:lang w:val="en-US"/>
-        </w:rPr>
-        <w:t>are</w:t>
-      </w:r>
-      <w:r>
-        <w:rPr>
-          <w:lang w:val="en-US"/>
-        </w:rPr>
-        <w:t xml:space="preserve"> any writer busy we wait for </w:t>
-      </w:r>
-      <w:r>
-        <w:rPr>
-          <w:lang w:val="en-US"/>
-        </w:rPr>
-        <w:t>that writer</w:t>
-      </w:r>
-      <w:r>
-        <w:rPr>
-          <w:lang w:val="en-US"/>
-        </w:rPr>
-        <w:t xml:space="preserve"> to finish. If the writer has priority </w:t>
-      </w:r>
-      <w:r>
-        <w:rPr>
-          <w:lang w:val="en-US"/>
-        </w:rPr>
-        <w:t xml:space="preserve"> and there are writers waiting we will also stay </w:t>
-      </w:r>
-      <w:r>
-        <w:rPr>
-          <w:lang w:val="en-US"/>
-        </w:rPr>
-        <w:t>wait for</w:t>
-      </w:r>
-      <w:r>
-        <w:rPr>
-          <w:lang w:val="en-US"/>
-        </w:rPr>
-        <w:t xml:space="preserve"> the conditional variable.</w:t>
+        <w:t>The reader thread works by keeping track of the number of readers busy and waiting. We use the conditional variable to check for how many writers are busy. If there are any writer busy we wait for that writer to finish. If the writer has priority and there are writers waiting we will also stay wait for the conditional variable.</w:t>
       </w:r>
     </w:p>
     <w:p>
@@ -1277,41 +1519,11 @@
         <w:rPr>
           <w:lang w:val="en-US"/>
         </w:rPr>
-        <w:t xml:space="preserve">When all threads have stopped reading. We </w:t>
-      </w:r>
-      <w:r>
-        <w:rPr>
-          <w:lang w:val="en-US"/>
-        </w:rPr>
-        <w:t>have two options either the writer has priority</w:t>
-      </w:r>
-      <w:r>
-        <w:rPr>
-          <w:lang w:val="en-US"/>
-        </w:rPr>
-        <w:t xml:space="preserve"> </w:t>
-      </w:r>
-      <w:r>
-        <w:rPr>
-          <w:lang w:val="en-US"/>
-        </w:rPr>
-        <w:t xml:space="preserve"> and they are waiting we make sure they can continue.</w:t>
-      </w:r>
-      <w:r>
-        <w:rPr>
-          <w:lang w:val="en-US"/>
-        </w:rPr>
-        <w:t xml:space="preserve"> Otherwise we check if there are readers . If there are readers we notify them.</w:t>
-      </w:r>
-    </w:p>
-    <w:p>
-      <w:pPr>
-        <w:rPr>
-          <w:lang w:val="en-US"/>
-        </w:rPr>
-      </w:pPr>
-      <w:r>
-        <w:rPr>
+        <w:t>When all threads have stopped reading. We have two options either the writer has priority and they are waiting we make sure they can continue. Otherwise, we check if there are readers. If there are readers we notify them.</w:t>
+      </w:r>
+      <w:r>
+        <w:rPr>
+          <w:noProof/>
           <w:lang w:val="en-US"/>
         </w:rPr>
         <w:drawing>
@@ -1392,133 +1604,12 @@
         <w:rPr>
           <w:lang w:val="en-US"/>
         </w:rPr>
-        <w:t>For the writer thread we also keep track of the amount of thread waiting and are busy</w:t>
-      </w:r>
-      <w:r>
-        <w:rPr>
-          <w:lang w:val="en-US"/>
-        </w:rPr>
-        <w:t>. We use the conditional variable to check for how many writers are busy.</w:t>
-      </w:r>
-      <w:r>
-        <w:rPr>
-          <w:lang w:val="en-US"/>
-        </w:rPr>
-        <w:t xml:space="preserve"> There can only be one writer at a time. We also check whether any readers are busy.</w:t>
-      </w:r>
-      <w:r>
-        <w:rPr>
-          <w:lang w:val="en-US"/>
-        </w:rPr>
-        <w:t xml:space="preserve"> If there are any </w:t>
-      </w:r>
-      <w:r>
-        <w:rPr>
-          <w:lang w:val="en-US"/>
-        </w:rPr>
-        <w:t>ready</w:t>
-      </w:r>
-      <w:r>
-        <w:rPr>
-          <w:lang w:val="en-US"/>
-        </w:rPr>
-        <w:t xml:space="preserve"> busy we wait for that </w:t>
-      </w:r>
-      <w:r>
-        <w:rPr>
-          <w:lang w:val="en-US"/>
-        </w:rPr>
-        <w:t>reader</w:t>
-      </w:r>
-      <w:r>
-        <w:rPr>
-          <w:lang w:val="en-US"/>
-        </w:rPr>
-        <w:t xml:space="preserve"> to finish. If the </w:t>
-      </w:r>
-      <w:r>
-        <w:rPr>
-          <w:lang w:val="en-US"/>
-        </w:rPr>
-        <w:t>reader</w:t>
-      </w:r>
-      <w:r>
-        <w:rPr>
-          <w:lang w:val="en-US"/>
-        </w:rPr>
-        <w:t xml:space="preserve"> has priority  and there are </w:t>
-      </w:r>
-      <w:r>
-        <w:rPr>
-          <w:lang w:val="en-US"/>
-        </w:rPr>
-        <w:t>readers</w:t>
-      </w:r>
-      <w:r>
-        <w:rPr>
-          <w:lang w:val="en-US"/>
-        </w:rPr>
-        <w:t xml:space="preserve"> waiting we will also stay wait for the conditional variable.</w:t>
+        <w:t>For the writer thread, we also keep track of the amount of thread waiting and are busy. We use the conditional variable to check for how many writers are busy. There can only be one writer at a time. We also check whether any readers are busy. If there are any ready busy we wait for that reader to finish. If the reader has priority and there are readers waiting we will also stay wait for the conditional variable.</w:t>
       </w:r>
     </w:p>
     <w:p>
       <w:pPr>
         <w:rPr>
-          <w:lang w:val="en-US"/>
-        </w:rPr>
-      </w:pPr>
-      <w:r>
-        <w:rPr>
-          <w:lang w:val="en-US"/>
-        </w:rPr>
-        <w:t xml:space="preserve">When </w:t>
-      </w:r>
-      <w:r>
-        <w:rPr>
-          <w:lang w:val="en-US"/>
-        </w:rPr>
-        <w:t>the write</w:t>
-      </w:r>
-      <w:r>
-        <w:rPr>
-          <w:lang w:val="en-US"/>
-        </w:rPr>
-        <w:t xml:space="preserve"> thread </w:t>
-      </w:r>
-      <w:r>
-        <w:rPr>
-          <w:lang w:val="en-US"/>
-        </w:rPr>
-        <w:t>has</w:t>
-      </w:r>
-      <w:r>
-        <w:rPr>
-          <w:lang w:val="en-US"/>
-        </w:rPr>
-        <w:t xml:space="preserve"> stopped </w:t>
-      </w:r>
-      <w:r>
-        <w:rPr>
-          <w:lang w:val="en-US"/>
-        </w:rPr>
-        <w:t>writing</w:t>
-      </w:r>
-      <w:r>
-        <w:rPr>
-          <w:lang w:val="en-US"/>
-        </w:rPr>
-        <w:t xml:space="preserve">. </w:t>
-      </w:r>
-      <w:r>
-        <w:rPr>
-          <w:lang w:val="en-US"/>
-        </w:rPr>
-        <w:t>We have the same options as the reader thread.</w:t>
-      </w:r>
-    </w:p>
-    <w:p>
-      <w:pPr>
-        <w:rPr>
           <w:b/>
           <w:bCs/>
           <w:lang w:val="en-US"/>
@@ -1526,16 +1617,15 @@
       </w:pPr>
       <w:r>
         <w:rPr>
+          <w:lang w:val="en-US"/>
+        </w:rPr>
+        <w:t>When the write thread has stopped writing. We have the same options as the reader thread.</w:t>
+      </w:r>
+      <w:r>
+        <w:rPr>
           <w:b/>
           <w:bCs/>
-          <w:lang w:val="en-US"/>
-        </w:rPr>
-        <w:t>s</w:t>
-      </w:r>
-      <w:r>
-        <w:rPr>
-          <w:b/>
-          <w:bCs/>
+          <w:noProof/>
           <w:lang w:val="en-US"/>
         </w:rPr>
         <w:drawing>
@@ -4795,7 +4885,12 @@
 </file>
 
 <file path=customXml/item2.xml><?xml version="1.0" encoding="utf-8"?>
-<b:Sources xmlns:b="http://schemas.openxmlformats.org/officeDocument/2006/bibliography" xmlns="http://schemas.openxmlformats.org/officeDocument/2006/bibliography" SelectedStyle="\APASixthEditionOfficeOnline.xsl" StyleName="APA" Version="6"/>
+<?mso-contentType ?>
+<FormTemplates xmlns="http://schemas.microsoft.com/sharepoint/v3/contenttype/forms">
+  <Display>DocumentLibraryForm</Display>
+  <Edit>DocumentLibraryForm</Edit>
+  <New>DocumentLibraryForm</New>
+</FormTemplates>
 </file>
 
 <file path=customXml/item3.xml><?xml version="1.0" encoding="utf-8"?>
@@ -4913,12 +5008,7 @@
 </file>
 
 <file path=customXml/item4.xml><?xml version="1.0" encoding="utf-8"?>
-<?mso-contentType ?>
-<FormTemplates xmlns="http://schemas.microsoft.com/sharepoint/v3/contenttype/forms">
-  <Display>DocumentLibraryForm</Display>
-  <Edit>DocumentLibraryForm</Edit>
-  <New>DocumentLibraryForm</New>
-</FormTemplates>
+<b:Sources xmlns:b="http://schemas.openxmlformats.org/officeDocument/2006/bibliography" xmlns="http://schemas.openxmlformats.org/officeDocument/2006/bibliography" SelectedStyle="\APASixthEditionOfficeOnline.xsl" StyleName="APA" Version="6"/>
 </file>
 
 <file path=customXml/itemProps1.xml><?xml version="1.0" encoding="utf-8"?>
@@ -4931,9 +5021,9 @@
 </file>
 
 <file path=customXml/itemProps2.xml><?xml version="1.0" encoding="utf-8"?>
-<ds:datastoreItem xmlns:ds="http://schemas.openxmlformats.org/officeDocument/2006/customXml" ds:itemID="{D21DC68A-1E03-48D0-87F6-279EF86FA5D2}">
+<ds:datastoreItem xmlns:ds="http://schemas.openxmlformats.org/officeDocument/2006/customXml" ds:itemID="{90B0ECFF-0A44-4DE4-B179-6E69D770F2BD}">
   <ds:schemaRefs>
-    <ds:schemaRef ds:uri="http://schemas.openxmlformats.org/officeDocument/2006/bibliography"/>
+    <ds:schemaRef ds:uri="http://schemas.microsoft.com/sharepoint/v3/contenttype/forms"/>
   </ds:schemaRefs>
 </ds:datastoreItem>
 </file>
@@ -4955,9 +5045,9 @@
 </file>
 
 <file path=customXml/itemProps4.xml><?xml version="1.0" encoding="utf-8"?>
-<ds:datastoreItem xmlns:ds="http://schemas.openxmlformats.org/officeDocument/2006/customXml" ds:itemID="{90B0ECFF-0A44-4DE4-B179-6E69D770F2BD}">
+<ds:datastoreItem xmlns:ds="http://schemas.openxmlformats.org/officeDocument/2006/customXml" ds:itemID="{D21DC68A-1E03-48D0-87F6-279EF86FA5D2}">
   <ds:schemaRefs>
-    <ds:schemaRef ds:uri="http://schemas.microsoft.com/sharepoint/v3/contenttype/forms"/>
+    <ds:schemaRef ds:uri="http://schemas.openxmlformats.org/officeDocument/2006/bibliography"/>
   </ds:schemaRefs>
 </ds:datastoreItem>
 </file>
</xml_diff>

<commit_message>
updated documentation week 4
</commit_message>
<xml_diff>
--- a/Week 4/Week 4.docx
+++ b/Week 4/Week 4.docx
@@ -263,7 +263,19 @@
         <w:rPr>
           <w:lang w:val="en-US"/>
         </w:rPr>
-        <w:t>(end of hint)</w:t>
+        <w:t>(</w:t>
+      </w:r>
+      <w:r>
+        <w:rPr>
+          <w:lang w:val="en-US"/>
+        </w:rPr>
+        <w:t>End</w:t>
+      </w:r>
+      <w:r>
+        <w:rPr>
+          <w:lang w:val="en-US"/>
+        </w:rPr>
+        <w:t xml:space="preserve"> of hint)</w:t>
       </w:r>
     </w:p>
     <w:p>
@@ -486,7 +498,6 @@
         </w:rPr>
         <w:t xml:space="preserve">real storage for servings (use </w:t>
       </w:r>
-      <w:proofErr w:type="spellStart"/>
       <w:r>
         <w:rPr>
           <w:rFonts w:ascii="Courier New" w:hAnsi="Courier New" w:cs="Courier New"/>
@@ -494,7 +505,6 @@
         </w:rPr>
         <w:t>MyBag</w:t>
       </w:r>
-      <w:proofErr w:type="spellEnd"/>
       <w:r>
         <w:rPr>
           <w:lang w:val="en-US"/>
@@ -548,7 +558,13 @@
         <w:rPr>
           <w:lang w:val="en-US"/>
         </w:rPr>
-        <w:t xml:space="preserve">So the pot contains a variety of servings, and there are a variety of savages around the pot. And sometimes it might occur that the pot does contain servings, but not suited for the available savages. </w:t>
+        <w:t>So,</w:t>
+      </w:r>
+      <w:r>
+        <w:rPr>
+          <w:lang w:val="en-US"/>
+        </w:rPr>
+        <w:t xml:space="preserve"> the pot contains a variety of servings, and there are a variety of savages around the pot. And sometimes it might occur that the pot does contain servings, but not suited for the available savages. </w:t>
       </w:r>
     </w:p>
     <w:p>
@@ -598,35 +614,7 @@
         <w:rPr>
           <w:lang w:val="en-US"/>
         </w:rPr>
-        <w:t xml:space="preserve">For our solution, we used the </w:t>
-      </w:r>
-      <w:proofErr w:type="spellStart"/>
-      <w:r>
-        <w:rPr>
-          <w:lang w:val="en-US"/>
-        </w:rPr>
-        <w:t>MyBag</w:t>
-      </w:r>
-      <w:proofErr w:type="spellEnd"/>
-      <w:r>
-        <w:rPr>
-          <w:lang w:val="en-US"/>
-        </w:rPr>
-        <w:t xml:space="preserve"> class, a mutex, two semaphores and two conditional variables. The mutex is used to protect the content of the </w:t>
-      </w:r>
-      <w:proofErr w:type="spellStart"/>
-      <w:r>
-        <w:rPr>
-          <w:lang w:val="en-US"/>
-        </w:rPr>
-        <w:t>MyBag</w:t>
-      </w:r>
-      <w:proofErr w:type="spellEnd"/>
-      <w:r>
-        <w:rPr>
-          <w:lang w:val="en-US"/>
-        </w:rPr>
-        <w:t xml:space="preserve"> class. The semaphores are to signal the cooks who need to make the food. The two conditional variables are used to single the hungry savages when food is ready.</w:t>
+        <w:t>For our solution, we used the MyBag class, a mutex, two semaphores and two conditional variables. The mutex is used to protect the content of the MyBag class. The semaphores are to signal the cooks who need to make the food. The two conditional variables are used to single the hungry savages when food is ready.</w:t>
       </w:r>
       <w:r>
         <w:rPr>
@@ -700,7 +688,19 @@
           <w:lang w:val="en-US"/>
         </w:rPr>
         <w:lastRenderedPageBreak/>
-        <w:t xml:space="preserve">For this solutions we have two types of threads. A savage thread and a cook thread. The cook thread is responsible for the food. </w:t>
+        <w:t>For this solution</w:t>
+      </w:r>
+      <w:r>
+        <w:rPr>
+          <w:lang w:val="en-US"/>
+        </w:rPr>
+        <w:t>,</w:t>
+      </w:r>
+      <w:r>
+        <w:rPr>
+          <w:lang w:val="en-US"/>
+        </w:rPr>
+        <w:t xml:space="preserve"> we have two types of threads. A savage thread and a cook thread. The cook thread is responsible for the food. </w:t>
       </w:r>
     </w:p>
     <w:p>
@@ -737,7 +737,31 @@
         <w:rPr>
           <w:lang w:val="en-US"/>
         </w:rPr>
-        <w:t xml:space="preserve">First, we use our semaphore where we initialized it with 1. So the cook can continue on its first run to serve food. After putting food in our bag we signal the savage of that food type. This is where we notify the conditional variable for.   </w:t>
+        <w:t xml:space="preserve">First, we use our semaphore where we initialized it with 1. </w:t>
+      </w:r>
+      <w:r>
+        <w:rPr>
+          <w:lang w:val="en-US"/>
+        </w:rPr>
+        <w:t>So,</w:t>
+      </w:r>
+      <w:r>
+        <w:rPr>
+          <w:lang w:val="en-US"/>
+        </w:rPr>
+        <w:t xml:space="preserve"> the cook can continue on its first run to serve food. After putting food in our </w:t>
+      </w:r>
+      <w:r>
+        <w:rPr>
+          <w:lang w:val="en-US"/>
+        </w:rPr>
+        <w:t>bag,</w:t>
+      </w:r>
+      <w:r>
+        <w:rPr>
+          <w:lang w:val="en-US"/>
+        </w:rPr>
+        <w:t xml:space="preserve"> we signal the savage of that food type. This is where we notify the conditional variable for.   </w:t>
       </w:r>
       <w:r>
         <w:rPr>
@@ -822,7 +846,19 @@
         <w:rPr>
           <w:lang w:val="en-US"/>
         </w:rPr>
-        <w:t>The savage thread first checks if there is any food. If there is not it will wait for the conditional variable. If a savage has eaten and the pot is empty we signal our cook to make more.</w:t>
+        <w:t xml:space="preserve">The savage thread first checks if there is any food. If there is not it will wait for the conditional variable. If a savage has eaten and the pot is </w:t>
+      </w:r>
+      <w:r>
+        <w:rPr>
+          <w:lang w:val="en-US"/>
+        </w:rPr>
+        <w:t>empty,</w:t>
+      </w:r>
+      <w:r>
+        <w:rPr>
+          <w:lang w:val="en-US"/>
+        </w:rPr>
+        <w:t xml:space="preserve"> we signal our cook to make more.</w:t>
       </w:r>
     </w:p>
     <w:p>
@@ -936,27 +972,51 @@
         <w:rPr>
           <w:lang w:val="en-US"/>
         </w:rPr>
-        <w:t>Implement with condition variables, and make it configurable who has priorities.</w:t>
-      </w:r>
-    </w:p>
-    <w:p>
-      <w:pPr>
-        <w:rPr>
-          <w:lang w:val="en-US"/>
-        </w:rPr>
-      </w:pPr>
-      <w:r>
-        <w:rPr>
-          <w:lang w:val="en-US"/>
-        </w:rPr>
-        <w:t>Ensure that an arbitrary number of reader and writer threads can be started (e.g. N=7).</w:t>
+        <w:t xml:space="preserve">Implement with condition </w:t>
+      </w:r>
+      <w:r>
+        <w:rPr>
+          <w:lang w:val="en-US"/>
+        </w:rPr>
+        <w:t>variables and</w:t>
+      </w:r>
+      <w:r>
+        <w:rPr>
+          <w:lang w:val="en-US"/>
+        </w:rPr>
+        <w:t xml:space="preserve"> make it configurable who has priorities.</w:t>
+      </w:r>
+    </w:p>
+    <w:p>
+      <w:pPr>
+        <w:rPr>
+          <w:lang w:val="en-US"/>
+        </w:rPr>
+      </w:pPr>
+      <w:r>
+        <w:rPr>
+          <w:lang w:val="en-US"/>
+        </w:rPr>
+        <w:t>Ensure that an arbitrary number of reader and writer threads can be started (</w:t>
+      </w:r>
+      <w:r>
+        <w:rPr>
+          <w:lang w:val="en-US"/>
+        </w:rPr>
+        <w:t>e.g.,</w:t>
+      </w:r>
+      <w:r>
+        <w:rPr>
+          <w:lang w:val="en-US"/>
+        </w:rPr>
+        <w:t xml:space="preserve"> N=7).</w:t>
       </w:r>
     </w:p>
     <w:p>
       <w:pPr>
         <w:rPr>
           <w:rFonts w:ascii="Courier New" w:hAnsi="Courier New" w:cs="Courier New"/>
-          <w:color w:val="FFFFFF" w:themeColor="background1"/>
+          <w:color w:val="44546A" w:themeColor="text2"/>
           <w:lang w:val="en-US"/>
         </w:rPr>
       </w:pPr>
@@ -975,393 +1035,83 @@
       <w:r>
         <w:rPr>
           <w:rFonts w:ascii="Courier New" w:hAnsi="Courier New" w:cs="Courier New"/>
-          <w:color w:val="FFFFFF" w:themeColor="background1"/>
-          <w:lang w:val="en-US"/>
-        </w:rPr>
-        <w:t xml:space="preserve">mutex = </w:t>
-      </w:r>
-      <w:proofErr w:type="spellStart"/>
+          <w:color w:val="44546A" w:themeColor="text2"/>
+          <w:lang w:val="en-US"/>
+        </w:rPr>
+        <w:t>mutex = MyMutex("mutex")</w:t>
+      </w:r>
       <w:r>
         <w:rPr>
           <w:rFonts w:ascii="Courier New" w:hAnsi="Courier New" w:cs="Courier New"/>
-          <w:color w:val="FFFFFF" w:themeColor="background1"/>
-          <w:lang w:val="en-US"/>
-        </w:rPr>
-        <w:t>MyMutex</w:t>
-      </w:r>
-      <w:proofErr w:type="spellEnd"/>
+          <w:color w:val="44546A" w:themeColor="text2"/>
+          <w:lang w:val="en-US"/>
+        </w:rPr>
+        <w:br/>
+        <w:t>cv_reader = MyConditionVariable(mutex,"cv_reader")</w:t>
+      </w:r>
       <w:r>
         <w:rPr>
           <w:rFonts w:ascii="Courier New" w:hAnsi="Courier New" w:cs="Courier New"/>
-          <w:color w:val="FFFFFF" w:themeColor="background1"/>
-          <w:lang w:val="en-US"/>
-        </w:rPr>
-        <w:t>("mutex")</w:t>
+          <w:color w:val="44546A" w:themeColor="text2"/>
+          <w:lang w:val="en-US"/>
+        </w:rPr>
+        <w:br/>
+        <w:t>cv_writer = MyConditionVariable(mutex,"cv_writer")</w:t>
       </w:r>
       <w:r>
         <w:rPr>
           <w:rFonts w:ascii="Courier New" w:hAnsi="Courier New" w:cs="Courier New"/>
-          <w:color w:val="FFFFFF" w:themeColor="background1"/>
+          <w:color w:val="44546A" w:themeColor="text2"/>
           <w:lang w:val="en-US"/>
         </w:rPr>
         <w:br/>
-      </w:r>
-      <w:proofErr w:type="spellStart"/>
+        <w:t>nrof_reader_busy = MyInt(0,"reader_busy")</w:t>
+      </w:r>
+    </w:p>
+    <w:p>
+      <w:pPr>
+        <w:rPr>
+          <w:lang w:val="en-US"/>
+        </w:rPr>
+      </w:pPr>
       <w:r>
         <w:rPr>
           <w:rFonts w:ascii="Courier New" w:hAnsi="Courier New" w:cs="Courier New"/>
-          <w:color w:val="FFFFFF" w:themeColor="background1"/>
-          <w:lang w:val="en-US"/>
-        </w:rPr>
-        <w:t>cv_reader</w:t>
-      </w:r>
-      <w:proofErr w:type="spellEnd"/>
+          <w:color w:val="44546A" w:themeColor="text2"/>
+          <w:lang w:val="en-US"/>
+        </w:rPr>
+        <w:t>nrof_writer_busy = MyInt(0,"writer_busy")</w:t>
+      </w:r>
       <w:r>
         <w:rPr>
           <w:rFonts w:ascii="Courier New" w:hAnsi="Courier New" w:cs="Courier New"/>
-          <w:color w:val="FFFFFF" w:themeColor="background1"/>
-          <w:lang w:val="en-US"/>
-        </w:rPr>
-        <w:t xml:space="preserve"> = </w:t>
-      </w:r>
-      <w:proofErr w:type="spellStart"/>
+          <w:color w:val="44546A" w:themeColor="text2"/>
+          <w:lang w:val="en-US"/>
+        </w:rPr>
+        <w:br/>
+        <w:t>nrof_reader_wait = MyInt(0,"reader_wait")</w:t>
+      </w:r>
       <w:r>
         <w:rPr>
           <w:rFonts w:ascii="Courier New" w:hAnsi="Courier New" w:cs="Courier New"/>
-          <w:color w:val="FFFFFF" w:themeColor="background1"/>
-          <w:lang w:val="en-US"/>
-        </w:rPr>
-        <w:t>MyConditionVariable</w:t>
-      </w:r>
-      <w:proofErr w:type="spellEnd"/>
+          <w:color w:val="44546A" w:themeColor="text2"/>
+          <w:lang w:val="en-US"/>
+        </w:rPr>
+        <w:br/>
+        <w:t>nrof_writer_wait = MyInt(0,"writer_wait")</w:t>
+      </w:r>
       <w:r>
         <w:rPr>
           <w:rFonts w:ascii="Courier New" w:hAnsi="Courier New" w:cs="Courier New"/>
-          <w:color w:val="FFFFFF" w:themeColor="background1"/>
-          <w:lang w:val="en-US"/>
-        </w:rPr>
-        <w:t>(mutex,"</w:t>
-      </w:r>
-      <w:proofErr w:type="spellStart"/>
-      <w:r>
-        <w:rPr>
-          <w:rFonts w:ascii="Courier New" w:hAnsi="Courier New" w:cs="Courier New"/>
-          <w:color w:val="FFFFFF" w:themeColor="background1"/>
-          <w:lang w:val="en-US"/>
-        </w:rPr>
-        <w:t>cv_reader</w:t>
-      </w:r>
-      <w:proofErr w:type="spellEnd"/>
-      <w:r>
-        <w:rPr>
-          <w:rFonts w:ascii="Courier New" w:hAnsi="Courier New" w:cs="Courier New"/>
-          <w:color w:val="FFFFFF" w:themeColor="background1"/>
-          <w:lang w:val="en-US"/>
-        </w:rPr>
-        <w:t>")</w:t>
-      </w:r>
-      <w:r>
-        <w:rPr>
-          <w:rFonts w:ascii="Courier New" w:hAnsi="Courier New" w:cs="Courier New"/>
-          <w:color w:val="FFFFFF" w:themeColor="background1"/>
+          <w:color w:val="44546A" w:themeColor="text2"/>
           <w:lang w:val="en-US"/>
         </w:rPr>
         <w:br/>
-      </w:r>
-      <w:proofErr w:type="spellStart"/>
-      <w:r>
-        <w:rPr>
-          <w:rFonts w:ascii="Courier New" w:hAnsi="Courier New" w:cs="Courier New"/>
-          <w:color w:val="FFFFFF" w:themeColor="background1"/>
-          <w:lang w:val="en-US"/>
-        </w:rPr>
-        <w:t>cv_writer</w:t>
-      </w:r>
-      <w:proofErr w:type="spellEnd"/>
-      <w:r>
-        <w:rPr>
-          <w:rFonts w:ascii="Courier New" w:hAnsi="Courier New" w:cs="Courier New"/>
-          <w:color w:val="FFFFFF" w:themeColor="background1"/>
-          <w:lang w:val="en-US"/>
-        </w:rPr>
-        <w:t xml:space="preserve"> = </w:t>
-      </w:r>
-      <w:proofErr w:type="spellStart"/>
-      <w:r>
-        <w:rPr>
-          <w:rFonts w:ascii="Courier New" w:hAnsi="Courier New" w:cs="Courier New"/>
-          <w:color w:val="FFFFFF" w:themeColor="background1"/>
-          <w:lang w:val="en-US"/>
-        </w:rPr>
-        <w:t>MyConditionVariable</w:t>
-      </w:r>
-      <w:proofErr w:type="spellEnd"/>
-      <w:r>
-        <w:rPr>
-          <w:rFonts w:ascii="Courier New" w:hAnsi="Courier New" w:cs="Courier New"/>
-          <w:color w:val="FFFFFF" w:themeColor="background1"/>
-          <w:lang w:val="en-US"/>
-        </w:rPr>
-        <w:t>(mutex,"</w:t>
-      </w:r>
-      <w:proofErr w:type="spellStart"/>
-      <w:r>
-        <w:rPr>
-          <w:rFonts w:ascii="Courier New" w:hAnsi="Courier New" w:cs="Courier New"/>
-          <w:color w:val="FFFFFF" w:themeColor="background1"/>
-          <w:lang w:val="en-US"/>
-        </w:rPr>
-        <w:t>cv_writer</w:t>
-      </w:r>
-      <w:proofErr w:type="spellEnd"/>
-      <w:r>
-        <w:rPr>
-          <w:rFonts w:ascii="Courier New" w:hAnsi="Courier New" w:cs="Courier New"/>
-          <w:color w:val="FFFFFF" w:themeColor="background1"/>
-          <w:lang w:val="en-US"/>
-        </w:rPr>
-        <w:t>")</w:t>
-      </w:r>
-      <w:r>
-        <w:rPr>
-          <w:rFonts w:ascii="Courier New" w:hAnsi="Courier New" w:cs="Courier New"/>
-          <w:color w:val="FFFFFF" w:themeColor="background1"/>
-          <w:lang w:val="en-US"/>
-        </w:rPr>
-        <w:br/>
-      </w:r>
-      <w:proofErr w:type="spellStart"/>
-      <w:r>
-        <w:rPr>
-          <w:rFonts w:ascii="Courier New" w:hAnsi="Courier New" w:cs="Courier New"/>
-          <w:color w:val="FFFFFF" w:themeColor="background1"/>
-          <w:lang w:val="en-US"/>
-        </w:rPr>
-        <w:t>nrof_reader_busy</w:t>
-      </w:r>
-      <w:proofErr w:type="spellEnd"/>
-      <w:r>
-        <w:rPr>
-          <w:rFonts w:ascii="Courier New" w:hAnsi="Courier New" w:cs="Courier New"/>
-          <w:color w:val="FFFFFF" w:themeColor="background1"/>
-          <w:lang w:val="en-US"/>
-        </w:rPr>
-        <w:t xml:space="preserve"> = </w:t>
-      </w:r>
-      <w:proofErr w:type="spellStart"/>
-      <w:r>
-        <w:rPr>
-          <w:rFonts w:ascii="Courier New" w:hAnsi="Courier New" w:cs="Courier New"/>
-          <w:color w:val="FFFFFF" w:themeColor="background1"/>
-          <w:lang w:val="en-US"/>
-        </w:rPr>
-        <w:t>MyInt</w:t>
-      </w:r>
-      <w:proofErr w:type="spellEnd"/>
-      <w:r>
-        <w:rPr>
-          <w:rFonts w:ascii="Courier New" w:hAnsi="Courier New" w:cs="Courier New"/>
-          <w:color w:val="FFFFFF" w:themeColor="background1"/>
-          <w:lang w:val="en-US"/>
-        </w:rPr>
-        <w:t>(0,"reader_busy")</w:t>
-      </w:r>
-    </w:p>
-    <w:p>
-      <w:pPr>
-        <w:rPr>
-          <w:lang w:val="en-US"/>
-        </w:rPr>
-      </w:pPr>
-      <w:proofErr w:type="spellStart"/>
-      <w:r>
-        <w:rPr>
-          <w:rFonts w:ascii="Courier New" w:hAnsi="Courier New" w:cs="Courier New"/>
-          <w:color w:val="FFFFFF" w:themeColor="background1"/>
-          <w:lang w:val="en-US"/>
-        </w:rPr>
-        <w:t>nrof_writer_busy</w:t>
-      </w:r>
-      <w:proofErr w:type="spellEnd"/>
-      <w:r>
-        <w:rPr>
-          <w:rFonts w:ascii="Courier New" w:hAnsi="Courier New" w:cs="Courier New"/>
-          <w:color w:val="FFFFFF" w:themeColor="background1"/>
-          <w:lang w:val="en-US"/>
-        </w:rPr>
-        <w:t xml:space="preserve"> = </w:t>
-      </w:r>
-      <w:proofErr w:type="spellStart"/>
-      <w:r>
-        <w:rPr>
-          <w:rFonts w:ascii="Courier New" w:hAnsi="Courier New" w:cs="Courier New"/>
-          <w:color w:val="FFFFFF" w:themeColor="background1"/>
-          <w:lang w:val="en-US"/>
-        </w:rPr>
-        <w:t>MyInt</w:t>
-      </w:r>
-      <w:proofErr w:type="spellEnd"/>
-      <w:r>
-        <w:rPr>
-          <w:rFonts w:ascii="Courier New" w:hAnsi="Courier New" w:cs="Courier New"/>
-          <w:color w:val="FFFFFF" w:themeColor="background1"/>
-          <w:lang w:val="en-US"/>
-        </w:rPr>
-        <w:t>(0,"writer_busy")</w:t>
-      </w:r>
-      <w:r>
-        <w:rPr>
-          <w:rFonts w:ascii="Courier New" w:hAnsi="Courier New" w:cs="Courier New"/>
-          <w:color w:val="FFFFFF" w:themeColor="background1"/>
-          <w:lang w:val="en-US"/>
-        </w:rPr>
-        <w:br/>
-      </w:r>
-      <w:proofErr w:type="spellStart"/>
-      <w:r>
-        <w:rPr>
-          <w:rFonts w:ascii="Courier New" w:hAnsi="Courier New" w:cs="Courier New"/>
-          <w:color w:val="FFFFFF" w:themeColor="background1"/>
-          <w:lang w:val="en-US"/>
-        </w:rPr>
-        <w:t>nrof_reader_wait</w:t>
-      </w:r>
-      <w:proofErr w:type="spellEnd"/>
-      <w:r>
-        <w:rPr>
-          <w:rFonts w:ascii="Courier New" w:hAnsi="Courier New" w:cs="Courier New"/>
-          <w:color w:val="FFFFFF" w:themeColor="background1"/>
-          <w:lang w:val="en-US"/>
-        </w:rPr>
-        <w:t xml:space="preserve"> = </w:t>
-      </w:r>
-      <w:proofErr w:type="spellStart"/>
-      <w:r>
-        <w:rPr>
-          <w:rFonts w:ascii="Courier New" w:hAnsi="Courier New" w:cs="Courier New"/>
-          <w:color w:val="FFFFFF" w:themeColor="background1"/>
-          <w:lang w:val="en-US"/>
-        </w:rPr>
-        <w:t>MyInt</w:t>
-      </w:r>
-      <w:proofErr w:type="spellEnd"/>
-      <w:r>
-        <w:rPr>
-          <w:rFonts w:ascii="Courier New" w:hAnsi="Courier New" w:cs="Courier New"/>
-          <w:color w:val="FFFFFF" w:themeColor="background1"/>
-          <w:lang w:val="en-US"/>
-        </w:rPr>
-        <w:t>(0,"reader_wait")</w:t>
-      </w:r>
-      <w:r>
-        <w:rPr>
-          <w:rFonts w:ascii="Courier New" w:hAnsi="Courier New" w:cs="Courier New"/>
-          <w:color w:val="FFFFFF" w:themeColor="background1"/>
-          <w:lang w:val="en-US"/>
-        </w:rPr>
-        <w:br/>
-      </w:r>
-      <w:proofErr w:type="spellStart"/>
-      <w:r>
-        <w:rPr>
-          <w:rFonts w:ascii="Courier New" w:hAnsi="Courier New" w:cs="Courier New"/>
-          <w:color w:val="FFFFFF" w:themeColor="background1"/>
-          <w:lang w:val="en-US"/>
-        </w:rPr>
-        <w:t>nrof_writer_wait</w:t>
-      </w:r>
-      <w:proofErr w:type="spellEnd"/>
-      <w:r>
-        <w:rPr>
-          <w:rFonts w:ascii="Courier New" w:hAnsi="Courier New" w:cs="Courier New"/>
-          <w:color w:val="FFFFFF" w:themeColor="background1"/>
-          <w:lang w:val="en-US"/>
-        </w:rPr>
-        <w:t xml:space="preserve"> = </w:t>
-      </w:r>
-      <w:proofErr w:type="spellStart"/>
-      <w:r>
-        <w:rPr>
-          <w:rFonts w:ascii="Courier New" w:hAnsi="Courier New" w:cs="Courier New"/>
-          <w:color w:val="FFFFFF" w:themeColor="background1"/>
-          <w:lang w:val="en-US"/>
-        </w:rPr>
-        <w:t>MyInt</w:t>
-      </w:r>
-      <w:proofErr w:type="spellEnd"/>
-      <w:r>
-        <w:rPr>
-          <w:rFonts w:ascii="Courier New" w:hAnsi="Courier New" w:cs="Courier New"/>
-          <w:color w:val="FFFFFF" w:themeColor="background1"/>
-          <w:lang w:val="en-US"/>
-        </w:rPr>
-        <w:t>(0,"writer_wait")</w:t>
-      </w:r>
-      <w:r>
-        <w:rPr>
-          <w:rFonts w:ascii="Courier New" w:hAnsi="Courier New" w:cs="Courier New"/>
-          <w:color w:val="FFFFFF" w:themeColor="background1"/>
-          <w:lang w:val="en-US"/>
-        </w:rPr>
-        <w:br/>
-      </w:r>
-      <w:proofErr w:type="spellStart"/>
-      <w:r>
-        <w:rPr>
-          <w:rFonts w:ascii="Courier New" w:hAnsi="Courier New" w:cs="Courier New"/>
-          <w:color w:val="FFFFFF" w:themeColor="background1"/>
-          <w:lang w:val="en-US"/>
-        </w:rPr>
-        <w:t>writer_prio</w:t>
-      </w:r>
-      <w:proofErr w:type="spellEnd"/>
-      <w:r>
-        <w:rPr>
-          <w:rFonts w:ascii="Courier New" w:hAnsi="Courier New" w:cs="Courier New"/>
-          <w:color w:val="FFFFFF" w:themeColor="background1"/>
-          <w:lang w:val="en-US"/>
-        </w:rPr>
-        <w:t xml:space="preserve"> = </w:t>
-      </w:r>
-      <w:proofErr w:type="spellStart"/>
-      <w:r>
-        <w:rPr>
-          <w:rFonts w:ascii="Courier New" w:hAnsi="Courier New" w:cs="Courier New"/>
-          <w:color w:val="FFFFFF" w:themeColor="background1"/>
-          <w:lang w:val="en-US"/>
-        </w:rPr>
-        <w:t>MyBool</w:t>
-      </w:r>
-      <w:proofErr w:type="spellEnd"/>
-      <w:r>
-        <w:rPr>
-          <w:rFonts w:ascii="Courier New" w:hAnsi="Courier New" w:cs="Courier New"/>
-          <w:color w:val="FFFFFF" w:themeColor="background1"/>
-          <w:lang w:val="en-US"/>
-        </w:rPr>
-        <w:t>(False,"</w:t>
-      </w:r>
-      <w:proofErr w:type="spellStart"/>
-      <w:r>
-        <w:rPr>
-          <w:rFonts w:ascii="Courier New" w:hAnsi="Courier New" w:cs="Courier New"/>
-          <w:color w:val="FFFFFF" w:themeColor="background1"/>
-          <w:lang w:val="en-US"/>
-        </w:rPr>
-        <w:t>writer_prio</w:t>
-      </w:r>
-      <w:proofErr w:type="spellEnd"/>
-      <w:r>
-        <w:rPr>
-          <w:rFonts w:ascii="Courier New" w:hAnsi="Courier New" w:cs="Courier New"/>
-          <w:color w:val="FFFFFF" w:themeColor="background1"/>
-          <w:lang w:val="en-US"/>
-        </w:rPr>
-        <w:t>")</w:t>
-      </w:r>
-      <w:r>
-        <w:rPr>
-          <w:color w:val="FFFFFF" w:themeColor="background1"/>
+        <w:t>writer_prio = MyBool(False,"writer_prio")</w:t>
+      </w:r>
+      <w:r>
+        <w:rPr>
+          <w:color w:val="44546A" w:themeColor="text2"/>
           <w:lang w:val="en-US"/>
         </w:rPr>
         <w:t xml:space="preserve"> </w:t>
@@ -1426,13 +1176,12 @@
       <w:r>
         <w:rPr>
           <w:noProof/>
-          <w:lang w:val="en-US"/>
         </w:rPr>
         <w:drawing>
-          <wp:inline distT="0" distB="0" distL="0" distR="0" wp14:anchorId="36A6AE75" wp14:editId="337FA143">
-            <wp:extent cx="4296375" cy="2381582"/>
-            <wp:effectExtent l="0" t="0" r="9525" b="0"/>
-            <wp:docPr id="6" name="Picture 6"/>
+          <wp:inline distT="0" distB="0" distL="0" distR="0" wp14:anchorId="085AF22C" wp14:editId="24092D4C">
+            <wp:extent cx="3848100" cy="2038350"/>
+            <wp:effectExtent l="0" t="0" r="0" b="0"/>
+            <wp:docPr id="7" name="Picture 7"/>
             <wp:cNvGraphicFramePr>
               <a:graphicFrameLocks xmlns:a="http://schemas.openxmlformats.org/drawingml/2006/main" noChangeAspect="1"/>
             </wp:cNvGraphicFramePr>
@@ -1452,7 +1201,7 @@
                   <pic:spPr>
                     <a:xfrm>
                       <a:off x="0" y="0"/>
-                      <a:ext cx="4296375" cy="2381582"/>
+                      <a:ext cx="3848100" cy="2038350"/>
                     </a:xfrm>
                     <a:prstGeom prst="rect">
                       <a:avLst/>
@@ -1506,31 +1255,97 @@
         <w:rPr>
           <w:lang w:val="en-US"/>
         </w:rPr>
-        <w:t>The reader thread works by keeping track of the number of readers busy and waiting. We use the conditional variable to check for how many writers are busy. If there are any writer busy we wait for that writer to finish. If the writer has priority and there are writers waiting we will also stay wait for the conditional variable.</w:t>
-      </w:r>
-    </w:p>
-    <w:p>
-      <w:pPr>
-        <w:rPr>
-          <w:lang w:val="en-US"/>
-        </w:rPr>
-      </w:pPr>
-      <w:r>
-        <w:rPr>
-          <w:lang w:val="en-US"/>
-        </w:rPr>
-        <w:t>When all threads have stopped reading. We have two options either the writer has priority and they are waiting we make sure they can continue. Otherwise, we check if there are readers. If there are readers we notify them.</w:t>
-      </w:r>
+        <w:t xml:space="preserve">The reader thread works by keeping track of the number of readers busy and waiting. We use the conditional variable to check for how many writers are busy. If there are any writer </w:t>
+      </w:r>
+      <w:r>
+        <w:rPr>
+          <w:lang w:val="en-US"/>
+        </w:rPr>
+        <w:t>busy,</w:t>
+      </w:r>
+      <w:r>
+        <w:rPr>
+          <w:lang w:val="en-US"/>
+        </w:rPr>
+        <w:t xml:space="preserve"> we wait for that writer to finish. If the writer has priority and there are writers </w:t>
+      </w:r>
+      <w:r>
+        <w:rPr>
+          <w:lang w:val="en-US"/>
+        </w:rPr>
+        <w:t>waiting,</w:t>
+      </w:r>
+      <w:r>
+        <w:rPr>
+          <w:lang w:val="en-US"/>
+        </w:rPr>
+        <w:t xml:space="preserve"> we will also stay wait for the conditional variable.</w:t>
+      </w:r>
+    </w:p>
+    <w:p>
+      <w:pPr>
+        <w:rPr>
+          <w:lang w:val="en-US"/>
+        </w:rPr>
+      </w:pPr>
+      <w:r>
+        <w:rPr>
+          <w:lang w:val="en-US"/>
+        </w:rPr>
+        <w:t>When all threads have stopped reading. We have two options</w:t>
+      </w:r>
+      <w:r>
+        <w:rPr>
+          <w:lang w:val="en-US"/>
+        </w:rPr>
+        <w:t>:</w:t>
+      </w:r>
+      <w:r>
+        <w:rPr>
+          <w:lang w:val="en-US"/>
+        </w:rPr>
+        <w:t xml:space="preserve"> either the writer has </w:t>
+      </w:r>
+      <w:r>
+        <w:rPr>
+          <w:lang w:val="en-US"/>
+        </w:rPr>
+        <w:t>priority,</w:t>
+      </w:r>
+      <w:r>
+        <w:rPr>
+          <w:lang w:val="en-US"/>
+        </w:rPr>
+        <w:t xml:space="preserve"> and they are waiting we make sure they can continue. Otherwise, we check if there are readers. If there are </w:t>
+      </w:r>
+      <w:r>
+        <w:rPr>
+          <w:lang w:val="en-US"/>
+        </w:rPr>
+        <w:t>readers,</w:t>
+      </w:r>
+      <w:r>
+        <w:rPr>
+          <w:lang w:val="en-US"/>
+        </w:rPr>
+        <w:t xml:space="preserve"> we notify them.</w:t>
+      </w:r>
+    </w:p>
+    <w:p>
+      <w:pPr>
+        <w:rPr>
+          <w:lang w:val="en-US"/>
+        </w:rPr>
+      </w:pPr>
       <w:r>
         <w:rPr>
           <w:noProof/>
-          <w:lang w:val="en-US"/>
         </w:rPr>
         <w:drawing>
-          <wp:inline distT="0" distB="0" distL="0" distR="0" wp14:anchorId="4980B79D" wp14:editId="6046BFB6">
-            <wp:extent cx="5760720" cy="5076825"/>
-            <wp:effectExtent l="0" t="0" r="0" b="9525"/>
-            <wp:docPr id="8" name="Picture 8"/>
+          <wp:inline distT="0" distB="0" distL="0" distR="0" wp14:anchorId="2AE0A792" wp14:editId="346AFF56">
+            <wp:extent cx="5760720" cy="2987040"/>
+            <wp:effectExtent l="0" t="0" r="0" b="3810"/>
+            <wp:docPr id="10" name="Picture 10"/>
             <wp:cNvGraphicFramePr>
               <a:graphicFrameLocks xmlns:a="http://schemas.openxmlformats.org/drawingml/2006/main" noChangeAspect="1"/>
             </wp:cNvGraphicFramePr>
@@ -1550,7 +1365,7 @@
                   <pic:spPr>
                     <a:xfrm>
                       <a:off x="0" y="0"/>
-                      <a:ext cx="5760720" cy="5076825"/>
+                      <a:ext cx="5760720" cy="2987040"/>
                     </a:xfrm>
                     <a:prstGeom prst="rect">
                       <a:avLst/>
@@ -1566,19 +1381,6 @@
     <w:p>
       <w:pPr>
         <w:rPr>
-          <w:lang w:val="en-US"/>
-        </w:rPr>
-      </w:pPr>
-      <w:r>
-        <w:rPr>
-          <w:lang w:val="en-US"/>
-        </w:rPr>
-        <w:br w:type="page"/>
-      </w:r>
-    </w:p>
-    <w:p>
-      <w:pPr>
-        <w:rPr>
           <w:b/>
           <w:bCs/>
           <w:lang w:val="en-US"/>
@@ -1590,6 +1392,21 @@
           <w:bCs/>
           <w:lang w:val="en-US"/>
         </w:rPr>
+        <w:br w:type="page"/>
+      </w:r>
+    </w:p>
+    <w:p>
+      <w:pPr>
+        <w:rPr>
+          <w:lang w:val="en-US"/>
+        </w:rPr>
+      </w:pPr>
+      <w:r>
+        <w:rPr>
+          <w:b/>
+          <w:bCs/>
+          <w:lang w:val="en-US"/>
+        </w:rPr>
         <w:lastRenderedPageBreak/>
         <w:t>Writers Thread:</w:t>
       </w:r>
@@ -1604,35 +1421,130 @@
         <w:rPr>
           <w:lang w:val="en-US"/>
         </w:rPr>
-        <w:t>For the writer thread, we also keep track of the amount of thread waiting and are busy. We use the conditional variable to check for how many writers are busy. There can only be one writer at a time. We also check whether any readers are busy. If there are any ready busy we wait for that reader to finish. If the reader has priority and there are readers waiting we will also stay wait for the conditional variable.</w:t>
-      </w:r>
-    </w:p>
-    <w:p>
-      <w:pPr>
-        <w:rPr>
-          <w:b/>
-          <w:bCs/>
-          <w:lang w:val="en-US"/>
-        </w:rPr>
-      </w:pPr>
-      <w:r>
-        <w:rPr>
-          <w:lang w:val="en-US"/>
-        </w:rPr>
-        <w:t>When the write thread has stopped writing. We have the same options as the reader thread.</w:t>
-      </w:r>
-      <w:r>
+        <w:t xml:space="preserve">For the writer thread, we also keep track of the </w:t>
+      </w:r>
+      <w:r>
+        <w:rPr>
+          <w:lang w:val="en-US"/>
+        </w:rPr>
+        <w:t>number</w:t>
+      </w:r>
+      <w:r>
+        <w:rPr>
+          <w:lang w:val="en-US"/>
+        </w:rPr>
+        <w:t xml:space="preserve"> of thread</w:t>
+      </w:r>
+      <w:r>
+        <w:rPr>
+          <w:lang w:val="en-US"/>
+        </w:rPr>
+        <w:t>s</w:t>
+      </w:r>
+      <w:r>
+        <w:rPr>
+          <w:lang w:val="en-US"/>
+        </w:rPr>
+        <w:t xml:space="preserve"> that are</w:t>
+      </w:r>
+      <w:r>
+        <w:rPr>
+          <w:lang w:val="en-US"/>
+        </w:rPr>
+        <w:t xml:space="preserve"> waiting </w:t>
+      </w:r>
+      <w:r>
+        <w:rPr>
+          <w:lang w:val="en-US"/>
+        </w:rPr>
+        <w:t>or</w:t>
+      </w:r>
+      <w:r>
+        <w:rPr>
+          <w:lang w:val="en-US"/>
+        </w:rPr>
+        <w:t xml:space="preserve"> are busy. We use the conditional variable to check for how many writers are busy. There can only be one writer at a time. We also check whether any readers are busy. If there are any ready </w:t>
+      </w:r>
+      <w:r>
+        <w:rPr>
+          <w:lang w:val="en-US"/>
+        </w:rPr>
+        <w:t>busy,</w:t>
+      </w:r>
+      <w:r>
+        <w:rPr>
+          <w:lang w:val="en-US"/>
+        </w:rPr>
+        <w:t xml:space="preserve"> we wait for that reader to finish. If the reader has priority and there are readers </w:t>
+      </w:r>
+      <w:r>
+        <w:rPr>
+          <w:lang w:val="en-US"/>
+        </w:rPr>
+        <w:t>waiting,</w:t>
+      </w:r>
+      <w:r>
+        <w:rPr>
+          <w:lang w:val="en-US"/>
+        </w:rPr>
+        <w:t xml:space="preserve"> we will also stay wait for the conditional variable.</w:t>
+      </w:r>
+      <w:r>
+        <w:rPr>
+          <w:lang w:val="en-US"/>
+        </w:rPr>
+        <w:t xml:space="preserve"> </w:t>
+      </w:r>
+      <w:r>
+        <w:rPr>
+          <w:lang w:val="en-US"/>
+        </w:rPr>
+        <w:t>When the write thread has stopped writing. We have the same options as the</w:t>
+      </w:r>
+      <w:r>
+        <w:rPr>
+          <w:lang w:val="en-US"/>
+        </w:rPr>
+        <w:t xml:space="preserve"> r</w:t>
+      </w:r>
+      <w:r>
+        <w:rPr>
+          <w:lang w:val="en-US"/>
+        </w:rPr>
+        <w:t>eader thread.</w:t>
+      </w:r>
+    </w:p>
+    <w:p>
+      <w:pPr>
         <w:rPr>
           <w:b/>
           <w:bCs/>
           <w:noProof/>
           <w:lang w:val="en-US"/>
         </w:rPr>
+      </w:pPr>
+      <w:r>
+        <w:rPr>
+          <w:lang w:val="en-US"/>
+        </w:rPr>
+        <w:t>If a writer is done reading, it checks which thread has priority and which ones are waiting and from that decides to either release another writing thread or to release all waiting reader threads.</w:t>
+      </w:r>
+    </w:p>
+    <w:p>
+      <w:pPr>
+        <w:rPr>
+          <w:lang w:val="en-US"/>
+        </w:rPr>
+      </w:pPr>
+      <w:r>
+        <w:rPr>
+          <w:noProof/>
+        </w:rPr>
         <w:drawing>
-          <wp:inline distT="0" distB="0" distL="0" distR="0" wp14:anchorId="4B561124" wp14:editId="6EA85207">
-            <wp:extent cx="5760720" cy="3714750"/>
-            <wp:effectExtent l="0" t="0" r="0" b="0"/>
-            <wp:docPr id="9" name="Picture 9"/>
+          <wp:inline distT="0" distB="0" distL="0" distR="0" wp14:anchorId="3A38E2BF" wp14:editId="26A84D07">
+            <wp:extent cx="5760720" cy="3178810"/>
+            <wp:effectExtent l="0" t="0" r="0" b="2540"/>
+            <wp:docPr id="11" name="Picture 11"/>
             <wp:cNvGraphicFramePr>
               <a:graphicFrameLocks xmlns:a="http://schemas.openxmlformats.org/drawingml/2006/main" noChangeAspect="1"/>
             </wp:cNvGraphicFramePr>
@@ -1652,7 +1564,7 @@
                   <pic:spPr>
                     <a:xfrm>
                       <a:off x="0" y="0"/>
-                      <a:ext cx="5760720" cy="3714750"/>
+                      <a:ext cx="5760720" cy="3178810"/>
                     </a:xfrm>
                     <a:prstGeom prst="rect">
                       <a:avLst/>

</xml_diff>